<commit_message>
Put Pseudocode in DFD doc
</commit_message>
<xml_diff>
--- a/docs/Asmt2/DFD.docx
+++ b/docs/Asmt2/DFD.docx
@@ -36,14 +36,7 @@
           <w:sz w:val="40"/>
           <w:szCs w:val="40"/>
         </w:rPr>
-        <w:sectPr>
-          <w:pgSz w:w="12240" w:h="15840"/>
-          <w:pgMar w:top="1440" w:right="1440" w:bottom="1440" w:left="1440" w:header="720" w:footer="720" w:gutter="0"/>
-          <w:cols w:space="720"/>
-          <w:docGrid w:linePitch="360"/>
-        </w:sectPr>
-      </w:pPr>
-      <w:bookmarkStart w:id="1" w:name="_GoBack"/>
+      </w:pPr>
       <w:r>
         <w:rPr>
           <w:b/>
@@ -100,7 +93,1167 @@
           </wp:inline>
         </w:drawing>
       </w:r>
+    </w:p>
+    <w:p>
+      <w:pPr>
+        <w:tabs>
+          <w:tab w:val="left" w:pos="5775"/>
+        </w:tabs>
+        <w:rPr>
+          <w:b/>
+          <w:sz w:val="40"/>
+          <w:szCs w:val="40"/>
+        </w:rPr>
+      </w:pPr>
+    </w:p>
+    <w:p>
+      <w:pPr>
+        <w:tabs>
+          <w:tab w:val="left" w:pos="5775"/>
+        </w:tabs>
+        <w:rPr>
+          <w:b/>
+          <w:sz w:val="40"/>
+          <w:szCs w:val="40"/>
+        </w:rPr>
+      </w:pPr>
+    </w:p>
+    <w:p>
+      <w:pPr>
+        <w:pStyle w:val="PlainText"/>
+        <w:rPr>
+          <w:rFonts w:ascii="Courier New" w:hAnsi="Courier New" w:cs="Courier New"/>
+        </w:rPr>
+      </w:pPr>
+      <w:r>
+        <w:rPr>
+          <w:rFonts w:ascii="Courier New" w:hAnsi="Courier New" w:cs="Courier New"/>
+        </w:rPr>
+        <w:t>FOSSOLOY + NINKA</w:t>
+      </w:r>
+    </w:p>
+    <w:p>
+      <w:pPr>
+        <w:pStyle w:val="PlainText"/>
+        <w:rPr>
+          <w:rFonts w:ascii="Courier New" w:hAnsi="Courier New" w:cs="Courier New"/>
+        </w:rPr>
+      </w:pPr>
+      <w:r>
+        <w:rPr>
+          <w:rFonts w:ascii="Courier New" w:hAnsi="Courier New" w:cs="Courier New"/>
+        </w:rPr>
+        <w:tab/>
+      </w:r>
+      <w:r>
+        <w:rPr>
+          <w:rFonts w:ascii="Courier New" w:hAnsi="Courier New" w:cs="Courier New"/>
+        </w:rPr>
+        <w:t>-INPUT: Software #software is a file OR a package</w:t>
+      </w:r>
+    </w:p>
+    <w:p>
+      <w:pPr>
+        <w:pStyle w:val="PlainText"/>
+        <w:rPr>
+          <w:rFonts w:ascii="Courier New" w:hAnsi="Courier New" w:cs="Courier New"/>
+        </w:rPr>
+      </w:pPr>
+      <w:r>
+        <w:rPr>
+          <w:rFonts w:ascii="Courier New" w:hAnsi="Courier New" w:cs="Courier New"/>
+        </w:rPr>
+        <w:tab/>
+      </w:r>
+      <w:r>
+        <w:rPr>
+          <w:rFonts w:ascii="Courier New" w:hAnsi="Courier New" w:cs="Courier New"/>
+        </w:rPr>
+        <w:t>-If INPUT is not package</w:t>
+      </w:r>
+    </w:p>
+    <w:p>
+      <w:pPr>
+        <w:pStyle w:val="PlainText"/>
+        <w:rPr>
+          <w:rFonts w:ascii="Courier New" w:hAnsi="Courier New" w:cs="Courier New"/>
+        </w:rPr>
+      </w:pPr>
+      <w:r>
+        <w:rPr>
+          <w:rFonts w:ascii="Courier New" w:hAnsi="Courier New" w:cs="Courier New"/>
+        </w:rPr>
+        <w:tab/>
+      </w:r>
+      <w:r>
+        <w:rPr>
+          <w:rFonts w:ascii="Courier New" w:hAnsi="Courier New" w:cs="Courier New"/>
+        </w:rPr>
+        <w:tab/>
+      </w:r>
+      <w:r>
+        <w:rPr>
+          <w:rFonts w:ascii="Courier New" w:hAnsi="Courier New" w:cs="Courier New"/>
+        </w:rPr>
+        <w:t>--</w:t>
+      </w:r>
+      <w:proofErr w:type="gramStart"/>
+      <w:r>
+        <w:rPr>
+          <w:rFonts w:ascii="Courier New" w:hAnsi="Courier New" w:cs="Courier New"/>
+        </w:rPr>
+        <w:t>FOSSOLOGY(</w:t>
+      </w:r>
+      <w:proofErr w:type="gramEnd"/>
+      <w:r>
+        <w:rPr>
+          <w:rFonts w:ascii="Courier New" w:hAnsi="Courier New" w:cs="Courier New"/>
+        </w:rPr>
+        <w:t>INPUT)</w:t>
+      </w:r>
+    </w:p>
+    <w:p>
+      <w:pPr>
+        <w:pStyle w:val="PlainText"/>
+        <w:rPr>
+          <w:rFonts w:ascii="Courier New" w:hAnsi="Courier New" w:cs="Courier New"/>
+        </w:rPr>
+      </w:pPr>
+      <w:r>
+        <w:rPr>
+          <w:rFonts w:ascii="Courier New" w:hAnsi="Courier New" w:cs="Courier New"/>
+        </w:rPr>
+        <w:tab/>
+      </w:r>
+      <w:r>
+        <w:rPr>
+          <w:rFonts w:ascii="Courier New" w:hAnsi="Courier New" w:cs="Courier New"/>
+        </w:rPr>
+        <w:tab/>
+      </w:r>
+      <w:r>
+        <w:rPr>
+          <w:rFonts w:ascii="Courier New" w:hAnsi="Courier New" w:cs="Courier New"/>
+        </w:rPr>
+        <w:t>--</w:t>
+      </w:r>
+      <w:proofErr w:type="gramStart"/>
+      <w:r>
+        <w:rPr>
+          <w:rFonts w:ascii="Courier New" w:hAnsi="Courier New" w:cs="Courier New"/>
+        </w:rPr>
+        <w:t>NINKA(</w:t>
+      </w:r>
+      <w:proofErr w:type="gramEnd"/>
+      <w:r>
+        <w:rPr>
+          <w:rFonts w:ascii="Courier New" w:hAnsi="Courier New" w:cs="Courier New"/>
+        </w:rPr>
+        <w:t>INPUT)</w:t>
+      </w:r>
+    </w:p>
+    <w:p>
+      <w:pPr>
+        <w:pStyle w:val="PlainText"/>
+        <w:rPr>
+          <w:rFonts w:ascii="Courier New" w:hAnsi="Courier New" w:cs="Courier New"/>
+        </w:rPr>
+      </w:pPr>
+      <w:r>
+        <w:rPr>
+          <w:rFonts w:ascii="Courier New" w:hAnsi="Courier New" w:cs="Courier New"/>
+        </w:rPr>
+        <w:tab/>
+      </w:r>
+      <w:r>
+        <w:rPr>
+          <w:rFonts w:ascii="Courier New" w:hAnsi="Courier New" w:cs="Courier New"/>
+        </w:rPr>
+        <w:t>-ELSE</w:t>
+      </w:r>
+    </w:p>
+    <w:p>
+      <w:pPr>
+        <w:pStyle w:val="PlainText"/>
+        <w:rPr>
+          <w:rFonts w:ascii="Courier New" w:hAnsi="Courier New" w:cs="Courier New"/>
+        </w:rPr>
+      </w:pPr>
+      <w:r>
+        <w:rPr>
+          <w:rFonts w:ascii="Courier New" w:hAnsi="Courier New" w:cs="Courier New"/>
+        </w:rPr>
+        <w:tab/>
+      </w:r>
+      <w:r>
+        <w:rPr>
+          <w:rFonts w:ascii="Courier New" w:hAnsi="Courier New" w:cs="Courier New"/>
+        </w:rPr>
+        <w:tab/>
+      </w:r>
+      <w:r>
+        <w:rPr>
+          <w:rFonts w:ascii="Courier New" w:hAnsi="Courier New" w:cs="Courier New"/>
+        </w:rPr>
+        <w:t>--</w:t>
+      </w:r>
+      <w:proofErr w:type="gramStart"/>
+      <w:r>
+        <w:rPr>
+          <w:rFonts w:ascii="Courier New" w:hAnsi="Courier New" w:cs="Courier New"/>
+        </w:rPr>
+        <w:t>Unpack(</w:t>
+      </w:r>
+      <w:proofErr w:type="gramEnd"/>
+      <w:r>
+        <w:rPr>
+          <w:rFonts w:ascii="Courier New" w:hAnsi="Courier New" w:cs="Courier New"/>
+        </w:rPr>
+        <w:t>INPUT) as TEMP</w:t>
+      </w:r>
+    </w:p>
+    <w:p>
+      <w:pPr>
+        <w:pStyle w:val="PlainText"/>
+        <w:rPr>
+          <w:rFonts w:ascii="Courier New" w:hAnsi="Courier New" w:cs="Courier New"/>
+        </w:rPr>
+      </w:pPr>
+      <w:r>
+        <w:rPr>
+          <w:rFonts w:ascii="Courier New" w:hAnsi="Courier New" w:cs="Courier New"/>
+        </w:rPr>
+        <w:tab/>
+      </w:r>
+      <w:r>
+        <w:rPr>
+          <w:rFonts w:ascii="Courier New" w:hAnsi="Courier New" w:cs="Courier New"/>
+        </w:rPr>
+        <w:tab/>
+      </w:r>
+      <w:r>
+        <w:rPr>
+          <w:rFonts w:ascii="Courier New" w:hAnsi="Courier New" w:cs="Courier New"/>
+        </w:rPr>
+        <w:t>--For FILES in TEMP</w:t>
+      </w:r>
+    </w:p>
+    <w:p>
+      <w:pPr>
+        <w:pStyle w:val="PlainText"/>
+        <w:rPr>
+          <w:rFonts w:ascii="Courier New" w:hAnsi="Courier New" w:cs="Courier New"/>
+        </w:rPr>
+      </w:pPr>
+      <w:r>
+        <w:rPr>
+          <w:rFonts w:ascii="Courier New" w:hAnsi="Courier New" w:cs="Courier New"/>
+        </w:rPr>
+        <w:tab/>
+      </w:r>
+      <w:r>
+        <w:rPr>
+          <w:rFonts w:ascii="Courier New" w:hAnsi="Courier New" w:cs="Courier New"/>
+        </w:rPr>
+        <w:tab/>
+      </w:r>
+      <w:r>
+        <w:rPr>
+          <w:rFonts w:ascii="Courier New" w:hAnsi="Courier New" w:cs="Courier New"/>
+        </w:rPr>
+        <w:tab/>
+      </w:r>
+      <w:r>
+        <w:rPr>
+          <w:rFonts w:ascii="Courier New" w:hAnsi="Courier New" w:cs="Courier New"/>
+        </w:rPr>
+        <w:t>---</w:t>
+      </w:r>
+      <w:proofErr w:type="gramStart"/>
+      <w:r>
+        <w:rPr>
+          <w:rFonts w:ascii="Courier New" w:hAnsi="Courier New" w:cs="Courier New"/>
+        </w:rPr>
+        <w:t>FOSSOLOGY(</w:t>
+      </w:r>
+      <w:proofErr w:type="gramEnd"/>
+      <w:r>
+        <w:rPr>
+          <w:rFonts w:ascii="Courier New" w:hAnsi="Courier New" w:cs="Courier New"/>
+        </w:rPr>
+        <w:t>FILE)</w:t>
+      </w:r>
+    </w:p>
+    <w:p>
+      <w:pPr>
+        <w:pStyle w:val="PlainText"/>
+        <w:rPr>
+          <w:rFonts w:ascii="Courier New" w:hAnsi="Courier New" w:cs="Courier New"/>
+        </w:rPr>
+      </w:pPr>
+      <w:r>
+        <w:rPr>
+          <w:rFonts w:ascii="Courier New" w:hAnsi="Courier New" w:cs="Courier New"/>
+        </w:rPr>
+        <w:tab/>
+      </w:r>
+      <w:r>
+        <w:rPr>
+          <w:rFonts w:ascii="Courier New" w:hAnsi="Courier New" w:cs="Courier New"/>
+        </w:rPr>
+        <w:tab/>
+      </w:r>
+      <w:r>
+        <w:rPr>
+          <w:rFonts w:ascii="Courier New" w:hAnsi="Courier New" w:cs="Courier New"/>
+        </w:rPr>
+        <w:tab/>
+      </w:r>
+      <w:r>
+        <w:rPr>
+          <w:rFonts w:ascii="Courier New" w:hAnsi="Courier New" w:cs="Courier New"/>
+        </w:rPr>
+        <w:t>---</w:t>
+      </w:r>
+      <w:proofErr w:type="gramStart"/>
+      <w:r>
+        <w:rPr>
+          <w:rFonts w:ascii="Courier New" w:hAnsi="Courier New" w:cs="Courier New"/>
+        </w:rPr>
+        <w:t>NINKA(</w:t>
+      </w:r>
+      <w:proofErr w:type="gramEnd"/>
+      <w:r>
+        <w:rPr>
+          <w:rFonts w:ascii="Courier New" w:hAnsi="Courier New" w:cs="Courier New"/>
+        </w:rPr>
+        <w:t>FILE)</w:t>
+      </w:r>
+    </w:p>
+    <w:p>
+      <w:pPr>
+        <w:pStyle w:val="PlainText"/>
+        <w:rPr>
+          <w:rFonts w:ascii="Courier New" w:hAnsi="Courier New" w:cs="Courier New"/>
+        </w:rPr>
+      </w:pPr>
+    </w:p>
+    <w:p>
+      <w:pPr>
+        <w:pStyle w:val="PlainText"/>
+        <w:rPr>
+          <w:rFonts w:ascii="Courier New" w:hAnsi="Courier New" w:cs="Courier New"/>
+        </w:rPr>
+      </w:pPr>
+    </w:p>
+    <w:p>
+      <w:pPr>
+        <w:pStyle w:val="PlainText"/>
+        <w:rPr>
+          <w:rFonts w:ascii="Courier New" w:hAnsi="Courier New" w:cs="Courier New"/>
+        </w:rPr>
+      </w:pPr>
+      <w:r>
+        <w:rPr>
+          <w:rFonts w:ascii="Courier New" w:hAnsi="Courier New" w:cs="Courier New"/>
+        </w:rPr>
+        <w:t>(FOSSOLOGY and NINKA are external modules, they are treated as black boxes)</w:t>
+      </w:r>
+    </w:p>
+    <w:p>
+      <w:pPr>
+        <w:pStyle w:val="PlainText"/>
+        <w:rPr>
+          <w:rFonts w:ascii="Courier New" w:hAnsi="Courier New" w:cs="Courier New"/>
+        </w:rPr>
+      </w:pPr>
+    </w:p>
+    <w:p>
+      <w:pPr>
+        <w:pStyle w:val="PlainText"/>
+        <w:rPr>
+          <w:rFonts w:ascii="Courier New" w:hAnsi="Courier New" w:cs="Courier New"/>
+        </w:rPr>
+      </w:pPr>
+      <w:r>
+        <w:rPr>
+          <w:rFonts w:ascii="Courier New" w:hAnsi="Courier New" w:cs="Courier New"/>
+        </w:rPr>
+        <w:t>TEXT PARSER</w:t>
+      </w:r>
+    </w:p>
+    <w:p>
+      <w:pPr>
+        <w:pStyle w:val="PlainText"/>
+        <w:rPr>
+          <w:rFonts w:ascii="Courier New" w:hAnsi="Courier New" w:cs="Courier New"/>
+        </w:rPr>
+      </w:pPr>
+      <w:r>
+        <w:rPr>
+          <w:rFonts w:ascii="Courier New" w:hAnsi="Courier New" w:cs="Courier New"/>
+        </w:rPr>
+        <w:tab/>
+      </w:r>
+      <w:r>
+        <w:rPr>
+          <w:rFonts w:ascii="Courier New" w:hAnsi="Courier New" w:cs="Courier New"/>
+        </w:rPr>
+        <w:t>-</w:t>
+      </w:r>
+      <w:proofErr w:type="gramStart"/>
+      <w:r>
+        <w:rPr>
+          <w:rFonts w:ascii="Courier New" w:hAnsi="Courier New" w:cs="Courier New"/>
+        </w:rPr>
+        <w:t>INPUT(</w:t>
+      </w:r>
+      <w:proofErr w:type="gramEnd"/>
+      <w:r>
+        <w:rPr>
+          <w:rFonts w:ascii="Courier New" w:hAnsi="Courier New" w:cs="Courier New"/>
+        </w:rPr>
+        <w:t>FOSSOLGY_OUT, NINKA_OUT)</w:t>
+      </w:r>
+    </w:p>
+    <w:p>
+      <w:pPr>
+        <w:pStyle w:val="PlainText"/>
+        <w:rPr>
+          <w:rFonts w:ascii="Courier New" w:hAnsi="Courier New" w:cs="Courier New"/>
+        </w:rPr>
+      </w:pPr>
+      <w:r>
+        <w:rPr>
+          <w:rFonts w:ascii="Courier New" w:hAnsi="Courier New" w:cs="Courier New"/>
+        </w:rPr>
+        <w:tab/>
+      </w:r>
+      <w:r>
+        <w:rPr>
+          <w:rFonts w:ascii="Courier New" w:hAnsi="Courier New" w:cs="Courier New"/>
+        </w:rPr>
+        <w:t>-</w:t>
+      </w:r>
+      <w:proofErr w:type="gramStart"/>
+      <w:r>
+        <w:rPr>
+          <w:rFonts w:ascii="Courier New" w:hAnsi="Courier New" w:cs="Courier New"/>
+        </w:rPr>
+        <w:t>READ(</w:t>
+      </w:r>
+      <w:proofErr w:type="gramEnd"/>
+      <w:r>
+        <w:rPr>
+          <w:rFonts w:ascii="Courier New" w:hAnsi="Courier New" w:cs="Courier New"/>
+        </w:rPr>
+        <w:t>FOSSOLOGY_OUT) as R1</w:t>
+      </w:r>
+    </w:p>
+    <w:p>
+      <w:pPr>
+        <w:pStyle w:val="PlainText"/>
+        <w:rPr>
+          <w:rFonts w:ascii="Courier New" w:hAnsi="Courier New" w:cs="Courier New"/>
+        </w:rPr>
+      </w:pPr>
+      <w:r>
+        <w:rPr>
+          <w:rFonts w:ascii="Courier New" w:hAnsi="Courier New" w:cs="Courier New"/>
+        </w:rPr>
+        <w:tab/>
+      </w:r>
+      <w:r>
+        <w:rPr>
+          <w:rFonts w:ascii="Courier New" w:hAnsi="Courier New" w:cs="Courier New"/>
+        </w:rPr>
+        <w:t>-</w:t>
+      </w:r>
+      <w:proofErr w:type="gramStart"/>
+      <w:r>
+        <w:rPr>
+          <w:rFonts w:ascii="Courier New" w:hAnsi="Courier New" w:cs="Courier New"/>
+        </w:rPr>
+        <w:t>READ(</w:t>
+      </w:r>
+      <w:proofErr w:type="gramEnd"/>
+      <w:r>
+        <w:rPr>
+          <w:rFonts w:ascii="Courier New" w:hAnsi="Courier New" w:cs="Courier New"/>
+        </w:rPr>
+        <w:t>NINKA_OUT) as R2</w:t>
+      </w:r>
+    </w:p>
+    <w:p>
+      <w:pPr>
+        <w:pStyle w:val="PlainText"/>
+        <w:rPr>
+          <w:rFonts w:ascii="Courier New" w:hAnsi="Courier New" w:cs="Courier New"/>
+        </w:rPr>
+      </w:pPr>
+      <w:r>
+        <w:rPr>
+          <w:rFonts w:ascii="Courier New" w:hAnsi="Courier New" w:cs="Courier New"/>
+        </w:rPr>
+        <w:tab/>
+      </w:r>
+      <w:r>
+        <w:rPr>
+          <w:rFonts w:ascii="Courier New" w:hAnsi="Courier New" w:cs="Courier New"/>
+        </w:rPr>
+        <w:t>-</w:t>
+      </w:r>
+      <w:proofErr w:type="gramStart"/>
+      <w:r>
+        <w:rPr>
+          <w:rFonts w:ascii="Courier New" w:hAnsi="Courier New" w:cs="Courier New"/>
+        </w:rPr>
+        <w:t>COMPARE(</w:t>
+      </w:r>
+      <w:proofErr w:type="gramEnd"/>
+      <w:r>
+        <w:rPr>
+          <w:rFonts w:ascii="Courier New" w:hAnsi="Courier New" w:cs="Courier New"/>
+        </w:rPr>
+        <w:t>R1, R2) #compares R1 and R2 line by line, assumes the files are sorted in the same order</w:t>
+      </w:r>
+    </w:p>
+    <w:p>
+      <w:pPr>
+        <w:pStyle w:val="PlainText"/>
+        <w:rPr>
+          <w:rFonts w:ascii="Courier New" w:hAnsi="Courier New" w:cs="Courier New"/>
+        </w:rPr>
+      </w:pPr>
+      <w:r>
+        <w:rPr>
+          <w:rFonts w:ascii="Courier New" w:hAnsi="Courier New" w:cs="Courier New"/>
+        </w:rPr>
+        <w:lastRenderedPageBreak/>
+        <w:tab/>
+      </w:r>
+      <w:r>
+        <w:rPr>
+          <w:rFonts w:ascii="Courier New" w:hAnsi="Courier New" w:cs="Courier New"/>
+        </w:rPr>
+        <w:tab/>
+      </w:r>
+      <w:r>
+        <w:rPr>
+          <w:rFonts w:ascii="Courier New" w:hAnsi="Courier New" w:cs="Courier New"/>
+        </w:rPr>
+        <w:t>--IF R1 has license AND R2 has NONE or ERROR</w:t>
+      </w:r>
+    </w:p>
+    <w:p>
+      <w:pPr>
+        <w:pStyle w:val="PlainText"/>
+        <w:rPr>
+          <w:rFonts w:ascii="Courier New" w:hAnsi="Courier New" w:cs="Courier New"/>
+        </w:rPr>
+      </w:pPr>
+      <w:r>
+        <w:rPr>
+          <w:rFonts w:ascii="Courier New" w:hAnsi="Courier New" w:cs="Courier New"/>
+        </w:rPr>
+        <w:tab/>
+      </w:r>
+      <w:r>
+        <w:rPr>
+          <w:rFonts w:ascii="Courier New" w:hAnsi="Courier New" w:cs="Courier New"/>
+        </w:rPr>
+        <w:tab/>
+      </w:r>
+      <w:r>
+        <w:rPr>
+          <w:rFonts w:ascii="Courier New" w:hAnsi="Courier New" w:cs="Courier New"/>
+        </w:rPr>
+        <w:tab/>
+      </w:r>
+      <w:r>
+        <w:rPr>
+          <w:rFonts w:ascii="Courier New" w:hAnsi="Courier New" w:cs="Courier New"/>
+        </w:rPr>
+        <w:t xml:space="preserve">---WRITE </w:t>
+      </w:r>
+      <w:proofErr w:type="gramStart"/>
+      <w:r>
+        <w:rPr>
+          <w:rFonts w:ascii="Courier New" w:hAnsi="Courier New" w:cs="Courier New"/>
+        </w:rPr>
+        <w:t>license(</w:t>
+      </w:r>
+      <w:proofErr w:type="gramEnd"/>
+      <w:r>
+        <w:rPr>
+          <w:rFonts w:ascii="Courier New" w:hAnsi="Courier New" w:cs="Courier New"/>
+        </w:rPr>
+        <w:t>R1) TO COMBINED_OUT</w:t>
+      </w:r>
+    </w:p>
+    <w:p>
+      <w:pPr>
+        <w:pStyle w:val="PlainText"/>
+        <w:rPr>
+          <w:rFonts w:ascii="Courier New" w:hAnsi="Courier New" w:cs="Courier New"/>
+        </w:rPr>
+      </w:pPr>
+      <w:r>
+        <w:rPr>
+          <w:rFonts w:ascii="Courier New" w:hAnsi="Courier New" w:cs="Courier New"/>
+        </w:rPr>
+        <w:tab/>
+      </w:r>
+      <w:r>
+        <w:rPr>
+          <w:rFonts w:ascii="Courier New" w:hAnsi="Courier New" w:cs="Courier New"/>
+        </w:rPr>
+        <w:tab/>
+      </w:r>
+      <w:r>
+        <w:rPr>
+          <w:rFonts w:ascii="Courier New" w:hAnsi="Courier New" w:cs="Courier New"/>
+        </w:rPr>
+        <w:t>--ELSE IF R2 has license and R1 has NONE or ERROR</w:t>
+      </w:r>
+    </w:p>
+    <w:p>
+      <w:pPr>
+        <w:pStyle w:val="PlainText"/>
+        <w:rPr>
+          <w:rFonts w:ascii="Courier New" w:hAnsi="Courier New" w:cs="Courier New"/>
+        </w:rPr>
+      </w:pPr>
+      <w:r>
+        <w:rPr>
+          <w:rFonts w:ascii="Courier New" w:hAnsi="Courier New" w:cs="Courier New"/>
+        </w:rPr>
+        <w:tab/>
+      </w:r>
+      <w:r>
+        <w:rPr>
+          <w:rFonts w:ascii="Courier New" w:hAnsi="Courier New" w:cs="Courier New"/>
+        </w:rPr>
+        <w:tab/>
+      </w:r>
+      <w:r>
+        <w:rPr>
+          <w:rFonts w:ascii="Courier New" w:hAnsi="Courier New" w:cs="Courier New"/>
+        </w:rPr>
+        <w:tab/>
+      </w:r>
+      <w:r>
+        <w:rPr>
+          <w:rFonts w:ascii="Courier New" w:hAnsi="Courier New" w:cs="Courier New"/>
+        </w:rPr>
+        <w:t xml:space="preserve">---WRITE </w:t>
+      </w:r>
+      <w:proofErr w:type="gramStart"/>
+      <w:r>
+        <w:rPr>
+          <w:rFonts w:ascii="Courier New" w:hAnsi="Courier New" w:cs="Courier New"/>
+        </w:rPr>
+        <w:t>license(</w:t>
+      </w:r>
+      <w:proofErr w:type="gramEnd"/>
+      <w:r>
+        <w:rPr>
+          <w:rFonts w:ascii="Courier New" w:hAnsi="Courier New" w:cs="Courier New"/>
+        </w:rPr>
+        <w:t>R2) TO COMBINED_OUT</w:t>
+      </w:r>
+    </w:p>
+    <w:p>
+      <w:pPr>
+        <w:pStyle w:val="PlainText"/>
+        <w:rPr>
+          <w:rFonts w:ascii="Courier New" w:hAnsi="Courier New" w:cs="Courier New"/>
+        </w:rPr>
+      </w:pPr>
+      <w:r>
+        <w:rPr>
+          <w:rFonts w:ascii="Courier New" w:hAnsi="Courier New" w:cs="Courier New"/>
+        </w:rPr>
+        <w:tab/>
+      </w:r>
+      <w:r>
+        <w:rPr>
+          <w:rFonts w:ascii="Courier New" w:hAnsi="Courier New" w:cs="Courier New"/>
+        </w:rPr>
+        <w:tab/>
+      </w:r>
+      <w:r>
+        <w:rPr>
+          <w:rFonts w:ascii="Courier New" w:hAnsi="Courier New" w:cs="Courier New"/>
+        </w:rPr>
+        <w:t xml:space="preserve">--ELSE IF </w:t>
+      </w:r>
+      <w:proofErr w:type="gramStart"/>
+      <w:r>
+        <w:rPr>
+          <w:rFonts w:ascii="Courier New" w:hAnsi="Courier New" w:cs="Courier New"/>
+        </w:rPr>
+        <w:t>license(</w:t>
+      </w:r>
+      <w:proofErr w:type="gramEnd"/>
+      <w:r>
+        <w:rPr>
+          <w:rFonts w:ascii="Courier New" w:hAnsi="Courier New" w:cs="Courier New"/>
+        </w:rPr>
+        <w:t>R1) == license(R2)</w:t>
+      </w:r>
+    </w:p>
+    <w:p>
+      <w:pPr>
+        <w:pStyle w:val="PlainText"/>
+        <w:rPr>
+          <w:rFonts w:ascii="Courier New" w:hAnsi="Courier New" w:cs="Courier New"/>
+        </w:rPr>
+      </w:pPr>
+      <w:r>
+        <w:rPr>
+          <w:rFonts w:ascii="Courier New" w:hAnsi="Courier New" w:cs="Courier New"/>
+        </w:rPr>
+        <w:tab/>
+      </w:r>
+      <w:r>
+        <w:rPr>
+          <w:rFonts w:ascii="Courier New" w:hAnsi="Courier New" w:cs="Courier New"/>
+        </w:rPr>
+        <w:tab/>
+      </w:r>
+      <w:r>
+        <w:rPr>
+          <w:rFonts w:ascii="Courier New" w:hAnsi="Courier New" w:cs="Courier New"/>
+        </w:rPr>
+        <w:tab/>
+      </w:r>
+      <w:r>
+        <w:rPr>
+          <w:rFonts w:ascii="Courier New" w:hAnsi="Courier New" w:cs="Courier New"/>
+        </w:rPr>
+        <w:t xml:space="preserve">---WRITE </w:t>
+      </w:r>
+      <w:proofErr w:type="gramStart"/>
+      <w:r>
+        <w:rPr>
+          <w:rFonts w:ascii="Courier New" w:hAnsi="Courier New" w:cs="Courier New"/>
+        </w:rPr>
+        <w:t>license(</w:t>
+      </w:r>
+      <w:proofErr w:type="gramEnd"/>
+      <w:r>
+        <w:rPr>
+          <w:rFonts w:ascii="Courier New" w:hAnsi="Courier New" w:cs="Courier New"/>
+        </w:rPr>
+        <w:t>R1) TO COMBINED_OUT #R1 and R2 are identical, either one works</w:t>
+      </w:r>
+    </w:p>
+    <w:p>
+      <w:pPr>
+        <w:pStyle w:val="PlainText"/>
+        <w:rPr>
+          <w:rFonts w:ascii="Courier New" w:hAnsi="Courier New" w:cs="Courier New"/>
+        </w:rPr>
+      </w:pPr>
+      <w:r>
+        <w:rPr>
+          <w:rFonts w:ascii="Courier New" w:hAnsi="Courier New" w:cs="Courier New"/>
+        </w:rPr>
+        <w:tab/>
+      </w:r>
+      <w:r>
+        <w:rPr>
+          <w:rFonts w:ascii="Courier New" w:hAnsi="Courier New" w:cs="Courier New"/>
+        </w:rPr>
+        <w:tab/>
+      </w:r>
+      <w:r>
+        <w:rPr>
+          <w:rFonts w:ascii="Courier New" w:hAnsi="Courier New" w:cs="Courier New"/>
+        </w:rPr>
+        <w:t xml:space="preserve">--ELSE IF </w:t>
+      </w:r>
+      <w:proofErr w:type="gramStart"/>
+      <w:r>
+        <w:rPr>
+          <w:rFonts w:ascii="Courier New" w:hAnsi="Courier New" w:cs="Courier New"/>
+        </w:rPr>
+        <w:t>license(</w:t>
+      </w:r>
+      <w:proofErr w:type="gramEnd"/>
+      <w:r>
+        <w:rPr>
+          <w:rFonts w:ascii="Courier New" w:hAnsi="Courier New" w:cs="Courier New"/>
+        </w:rPr>
+        <w:t>R1) != license(R2) #assuming R1 and R2 have licenses</w:t>
+      </w:r>
+    </w:p>
+    <w:p>
+      <w:pPr>
+        <w:pStyle w:val="PlainText"/>
+        <w:rPr>
+          <w:rFonts w:ascii="Courier New" w:hAnsi="Courier New" w:cs="Courier New"/>
+        </w:rPr>
+      </w:pPr>
+      <w:r>
+        <w:rPr>
+          <w:rFonts w:ascii="Courier New" w:hAnsi="Courier New" w:cs="Courier New"/>
+        </w:rPr>
+        <w:tab/>
+      </w:r>
+      <w:r>
+        <w:rPr>
+          <w:rFonts w:ascii="Courier New" w:hAnsi="Courier New" w:cs="Courier New"/>
+        </w:rPr>
+        <w:tab/>
+      </w:r>
+      <w:r>
+        <w:rPr>
+          <w:rFonts w:ascii="Courier New" w:hAnsi="Courier New" w:cs="Courier New"/>
+        </w:rPr>
+        <w:tab/>
+      </w:r>
+      <w:r>
+        <w:rPr>
+          <w:rFonts w:ascii="Courier New" w:hAnsi="Courier New" w:cs="Courier New"/>
+        </w:rPr>
+        <w:t>---WRITE "LICENSE_DECLARED = NOASSERTION, COMMENTS = CONFLICT" TO COMBINED_OUT</w:t>
+      </w:r>
+    </w:p>
+    <w:p>
+      <w:pPr>
+        <w:pStyle w:val="PlainText"/>
+        <w:rPr>
+          <w:rFonts w:ascii="Courier New" w:hAnsi="Courier New" w:cs="Courier New"/>
+        </w:rPr>
+      </w:pPr>
+      <w:r>
+        <w:rPr>
+          <w:rFonts w:ascii="Courier New" w:hAnsi="Courier New" w:cs="Courier New"/>
+        </w:rPr>
+        <w:t>#not the actual output format, just an example for representation purposes</w:t>
+      </w:r>
+    </w:p>
+    <w:p>
+      <w:pPr>
+        <w:pStyle w:val="PlainText"/>
+        <w:rPr>
+          <w:rFonts w:ascii="Courier New" w:hAnsi="Courier New" w:cs="Courier New"/>
+        </w:rPr>
+      </w:pPr>
+    </w:p>
+    <w:p>
+      <w:pPr>
+        <w:pStyle w:val="PlainText"/>
+        <w:rPr>
+          <w:rFonts w:ascii="Courier New" w:hAnsi="Courier New" w:cs="Courier New"/>
+        </w:rPr>
+      </w:pPr>
+      <w:r>
+        <w:rPr>
+          <w:rFonts w:ascii="Courier New" w:hAnsi="Courier New" w:cs="Courier New"/>
+        </w:rPr>
+        <w:t>SPDX GENERATOR</w:t>
+      </w:r>
+    </w:p>
+    <w:p>
+      <w:pPr>
+        <w:pStyle w:val="PlainText"/>
+        <w:rPr>
+          <w:rFonts w:ascii="Courier New" w:hAnsi="Courier New" w:cs="Courier New"/>
+        </w:rPr>
+      </w:pPr>
+      <w:r>
+        <w:rPr>
+          <w:rFonts w:ascii="Courier New" w:hAnsi="Courier New" w:cs="Courier New"/>
+        </w:rPr>
+        <w:tab/>
+      </w:r>
+      <w:r>
+        <w:rPr>
+          <w:rFonts w:ascii="Courier New" w:hAnsi="Courier New" w:cs="Courier New"/>
+        </w:rPr>
+        <w:t>-</w:t>
+      </w:r>
+      <w:proofErr w:type="gramStart"/>
+      <w:r>
+        <w:rPr>
+          <w:rFonts w:ascii="Courier New" w:hAnsi="Courier New" w:cs="Courier New"/>
+        </w:rPr>
+        <w:t>INPUT(</w:t>
+      </w:r>
+      <w:proofErr w:type="gramEnd"/>
+      <w:r>
+        <w:rPr>
+          <w:rFonts w:ascii="Courier New" w:hAnsi="Courier New" w:cs="Courier New"/>
+        </w:rPr>
+        <w:t>COMBINED_INFO)</w:t>
+      </w:r>
+    </w:p>
+    <w:p>
+      <w:pPr>
+        <w:pStyle w:val="PlainText"/>
+        <w:rPr>
+          <w:rFonts w:ascii="Courier New" w:hAnsi="Courier New" w:cs="Courier New"/>
+        </w:rPr>
+      </w:pPr>
+      <w:r>
+        <w:rPr>
+          <w:rFonts w:ascii="Courier New" w:hAnsi="Courier New" w:cs="Courier New"/>
+        </w:rPr>
+        <w:tab/>
+      </w:r>
+      <w:r>
+        <w:rPr>
+          <w:rFonts w:ascii="Courier New" w:hAnsi="Courier New" w:cs="Courier New"/>
+        </w:rPr>
+        <w:t>-CREATE FILE FINAL_DOC, FORMAT = JSON, SCHEMA = SPDX</w:t>
+      </w:r>
+    </w:p>
+    <w:p>
+      <w:pPr>
+        <w:pStyle w:val="PlainText"/>
+        <w:rPr>
+          <w:rFonts w:ascii="Courier New" w:hAnsi="Courier New" w:cs="Courier New"/>
+        </w:rPr>
+      </w:pPr>
+      <w:r>
+        <w:rPr>
+          <w:rFonts w:ascii="Courier New" w:hAnsi="Courier New" w:cs="Courier New"/>
+        </w:rPr>
+        <w:tab/>
+      </w:r>
+      <w:r>
+        <w:rPr>
+          <w:rFonts w:ascii="Courier New" w:hAnsi="Courier New" w:cs="Courier New"/>
+        </w:rPr>
+        <w:t>-IF COMBINED_INFO.FILE_FORMAT == PACKAGE</w:t>
+      </w:r>
+    </w:p>
+    <w:p>
+      <w:pPr>
+        <w:pStyle w:val="PlainText"/>
+        <w:rPr>
+          <w:rFonts w:ascii="Courier New" w:hAnsi="Courier New" w:cs="Courier New"/>
+        </w:rPr>
+      </w:pPr>
+      <w:r>
+        <w:rPr>
+          <w:rFonts w:ascii="Courier New" w:hAnsi="Courier New" w:cs="Courier New"/>
+        </w:rPr>
+        <w:tab/>
+      </w:r>
+      <w:r>
+        <w:rPr>
+          <w:rFonts w:ascii="Courier New" w:hAnsi="Courier New" w:cs="Courier New"/>
+        </w:rPr>
+        <w:tab/>
+      </w:r>
+      <w:r>
+        <w:rPr>
+          <w:rFonts w:ascii="Courier New" w:hAnsi="Courier New" w:cs="Courier New"/>
+        </w:rPr>
+        <w:t>--FOR LINE IN COMBINED INFO #Multiple lines for a package</w:t>
+      </w:r>
+    </w:p>
+    <w:p>
+      <w:pPr>
+        <w:pStyle w:val="PlainText"/>
+        <w:rPr>
+          <w:rFonts w:ascii="Courier New" w:hAnsi="Courier New" w:cs="Courier New"/>
+        </w:rPr>
+      </w:pPr>
+      <w:r>
+        <w:rPr>
+          <w:rFonts w:ascii="Courier New" w:hAnsi="Courier New" w:cs="Courier New"/>
+        </w:rPr>
+        <w:tab/>
+      </w:r>
+      <w:r>
+        <w:rPr>
+          <w:rFonts w:ascii="Courier New" w:hAnsi="Courier New" w:cs="Courier New"/>
+        </w:rPr>
+        <w:tab/>
+      </w:r>
+      <w:r>
+        <w:rPr>
+          <w:rFonts w:ascii="Courier New" w:hAnsi="Courier New" w:cs="Courier New"/>
+        </w:rPr>
+        <w:tab/>
+      </w:r>
+      <w:r>
+        <w:rPr>
+          <w:rFonts w:ascii="Courier New" w:hAnsi="Courier New" w:cs="Courier New"/>
+        </w:rPr>
+        <w:t>---</w:t>
+      </w:r>
+      <w:proofErr w:type="gramStart"/>
+      <w:r>
+        <w:rPr>
+          <w:rFonts w:ascii="Courier New" w:hAnsi="Courier New" w:cs="Courier New"/>
+        </w:rPr>
+        <w:t>WRITE(</w:t>
+      </w:r>
+      <w:proofErr w:type="gramEnd"/>
+      <w:r>
+        <w:rPr>
+          <w:rFonts w:ascii="Courier New" w:hAnsi="Courier New" w:cs="Courier New"/>
+        </w:rPr>
+        <w:t>LINE.LICENSE_DECLARED) TO FINAL_DOC.LICENSE_DECLARED</w:t>
+      </w:r>
+    </w:p>
+    <w:p>
+      <w:pPr>
+        <w:pStyle w:val="PlainText"/>
+        <w:rPr>
+          <w:rFonts w:ascii="Courier New" w:hAnsi="Courier New" w:cs="Courier New"/>
+        </w:rPr>
+      </w:pPr>
+      <w:r>
+        <w:rPr>
+          <w:rFonts w:ascii="Courier New" w:hAnsi="Courier New" w:cs="Courier New"/>
+        </w:rPr>
+        <w:tab/>
+      </w:r>
+      <w:r>
+        <w:rPr>
+          <w:rFonts w:ascii="Courier New" w:hAnsi="Courier New" w:cs="Courier New"/>
+        </w:rPr>
+        <w:tab/>
+      </w:r>
+      <w:r>
+        <w:rPr>
+          <w:rFonts w:ascii="Courier New" w:hAnsi="Courier New" w:cs="Courier New"/>
+        </w:rPr>
+        <w:tab/>
+      </w:r>
+      <w:r>
+        <w:rPr>
+          <w:rFonts w:ascii="Courier New" w:hAnsi="Courier New" w:cs="Courier New"/>
+        </w:rPr>
+        <w:t>---</w:t>
+      </w:r>
+      <w:proofErr w:type="gramStart"/>
+      <w:r>
+        <w:rPr>
+          <w:rFonts w:ascii="Courier New" w:hAnsi="Courier New" w:cs="Courier New"/>
+        </w:rPr>
+        <w:t>WRITE(</w:t>
+      </w:r>
+      <w:proofErr w:type="gramEnd"/>
+      <w:r>
+        <w:rPr>
+          <w:rFonts w:ascii="Courier New" w:hAnsi="Courier New" w:cs="Courier New"/>
+        </w:rPr>
+        <w:t>LINE.COMMENTS) TO FINAL_DOC.COMMENTS #Even if no conflict, it can check for other comments that may be put in later</w:t>
+      </w:r>
+    </w:p>
+    <w:p>
+      <w:pPr>
+        <w:pStyle w:val="PlainText"/>
+        <w:rPr>
+          <w:rFonts w:ascii="Courier New" w:hAnsi="Courier New" w:cs="Courier New"/>
+        </w:rPr>
+      </w:pPr>
+      <w:r>
+        <w:rPr>
+          <w:rFonts w:ascii="Courier New" w:hAnsi="Courier New" w:cs="Courier New"/>
+        </w:rPr>
+        <w:tab/>
+      </w:r>
+      <w:r>
+        <w:rPr>
+          <w:rFonts w:ascii="Courier New" w:hAnsi="Courier New" w:cs="Courier New"/>
+        </w:rPr>
+        <w:t>-ELSE</w:t>
+      </w:r>
+    </w:p>
+    <w:p>
+      <w:pPr>
+        <w:pStyle w:val="PlainText"/>
+        <w:rPr>
+          <w:rFonts w:ascii="Courier New" w:hAnsi="Courier New" w:cs="Courier New"/>
+        </w:rPr>
+      </w:pPr>
+      <w:r>
+        <w:rPr>
+          <w:rFonts w:ascii="Courier New" w:hAnsi="Courier New" w:cs="Courier New"/>
+        </w:rPr>
+        <w:tab/>
+      </w:r>
+      <w:r>
+        <w:rPr>
+          <w:rFonts w:ascii="Courier New" w:hAnsi="Courier New" w:cs="Courier New"/>
+        </w:rPr>
+        <w:tab/>
+      </w:r>
+      <w:r>
+        <w:rPr>
+          <w:rFonts w:ascii="Courier New" w:hAnsi="Courier New" w:cs="Courier New"/>
+        </w:rPr>
+        <w:t>--</w:t>
+      </w:r>
+      <w:proofErr w:type="gramStart"/>
+      <w:r>
+        <w:rPr>
+          <w:rFonts w:ascii="Courier New" w:hAnsi="Courier New" w:cs="Courier New"/>
+        </w:rPr>
+        <w:t>WRITE(</w:t>
+      </w:r>
+      <w:proofErr w:type="gramEnd"/>
+      <w:r>
+        <w:rPr>
+          <w:rFonts w:ascii="Courier New" w:hAnsi="Courier New" w:cs="Courier New"/>
+        </w:rPr>
+        <w:t>LINE.LICENSE_DECLARED) TO FINAL_DOC.LICENSE_FOUND</w:t>
+      </w:r>
+    </w:p>
+    <w:p>
+      <w:pPr>
+        <w:pStyle w:val="PlainText"/>
+        <w:rPr>
+          <w:rFonts w:ascii="Courier New" w:hAnsi="Courier New" w:cs="Courier New"/>
+        </w:rPr>
+      </w:pPr>
+      <w:r>
+        <w:rPr>
+          <w:rFonts w:ascii="Courier New" w:hAnsi="Courier New" w:cs="Courier New"/>
+        </w:rPr>
+        <w:tab/>
+      </w:r>
+      <w:r>
+        <w:rPr>
+          <w:rFonts w:ascii="Courier New" w:hAnsi="Courier New" w:cs="Courier New"/>
+        </w:rPr>
+        <w:tab/>
+      </w:r>
+      <w:bookmarkStart w:id="1" w:name="_GoBack"/>
       <w:bookmarkEnd w:id="1"/>
+      <w:r>
+        <w:rPr>
+          <w:rFonts w:ascii="Courier New" w:hAnsi="Courier New" w:cs="Courier New"/>
+        </w:rPr>
+        <w:t>--WRITE(LINE.COMMENTS) TO FINAL_DOC.COMMENTS</w:t>
+      </w:r>
+    </w:p>
+    <w:p>
+      <w:pPr>
+        <w:tabs>
+          <w:tab w:val="left" w:pos="5775"/>
+        </w:tabs>
+        <w:rPr>
+          <w:b/>
+          <w:sz w:val="40"/>
+          <w:szCs w:val="40"/>
+        </w:rPr>
+        <w:sectPr>
+          <w:pgSz w:w="12240" w:h="15840"/>
+          <w:pgMar w:top="1440" w:right="1440" w:bottom="1440" w:left="1440" w:header="720" w:footer="720" w:gutter="0"/>
+          <w:cols w:space="720"/>
+          <w:docGrid w:linePitch="360"/>
+        </w:sectPr>
+      </w:pPr>
     </w:p>
     <w:p/>
     <w:sectPr>
@@ -1125,6 +2278,34 @@
       <w:u w:val="single"/>
     </w:rPr>
   </w:style>
+  <w:style w:type="paragraph" w:styleId="PlainText">
+    <w:name w:val="Plain Text"/>
+    <w:basedOn w:val="Normal"/>
+    <w:link w:val="PlainTextChar"/>
+    <w:uiPriority w:val="99"/>
+    <w:unhideWhenUsed/>
+    <w:rsid w:val="009A6607"/>
+    <w:pPr>
+      <w:spacing w:after="0" w:line="240" w:lineRule="auto"/>
+    </w:pPr>
+    <w:rPr>
+      <w:rFonts w:ascii="Consolas" w:hAnsi="Consolas" w:cs="Consolas"/>
+      <w:sz w:val="21"/>
+      <w:szCs w:val="21"/>
+    </w:rPr>
+  </w:style>
+  <w:style w:type="character" w:customStyle="1" w:styleId="PlainTextChar">
+    <w:name w:val="Plain Text Char"/>
+    <w:basedOn w:val="DefaultParagraphFont"/>
+    <w:link w:val="PlainText"/>
+    <w:uiPriority w:val="99"/>
+    <w:rsid w:val="009A6607"/>
+    <w:rPr>
+      <w:rFonts w:ascii="Consolas" w:hAnsi="Consolas" w:cs="Consolas"/>
+      <w:sz w:val="21"/>
+      <w:szCs w:val="21"/>
+    </w:rPr>
+  </w:style>
 </w:styles>
 </file>
 

</xml_diff>